<commit_message>
add monsters, stats, combat formulas
</commit_message>
<xml_diff>
--- a/Ressources/Monsters/ListOfMonsters.docx
+++ b/Ressources/Monsters/ListOfMonsters.docx
@@ -4,126 +4,2276 @@
   <w:body>
     <w:p>
       <w:pPr>
-        <w:pStyle w:val="Titre2"/>
-        <w:rPr>
-          <w:lang w:val="fr-FR"/>
-        </w:rPr>
-      </w:pPr>
-      <w:r>
-        <w:rPr>
-          <w:lang w:val="fr-FR"/>
-        </w:rPr>
-        <w:t>Level 1</w:t>
-      </w:r>
-    </w:p>
-    <w:p>
-      <w:pPr>
-        <w:rPr>
-          <w:lang w:val="fr-FR"/>
-        </w:rPr>
-      </w:pPr>
-    </w:p>
-    <w:p>
-      <w:pPr>
-        <w:pStyle w:val="Titre3"/>
-        <w:rPr>
-          <w:lang w:val="fr-FR"/>
-        </w:rPr>
-      </w:pPr>
-      <w:r>
-        <w:rPr>
-          <w:rStyle w:val="Titre3Car"/>
-        </w:rPr>
-        <w:t>The Rat</w:t>
-      </w:r>
-      <w:r>
-        <w:rPr>
-          <w:lang w:val="fr-FR"/>
-        </w:rPr>
-        <w:t xml:space="preserve"> : </w:t>
-      </w:r>
-    </w:p>
-    <w:p>
-      <w:pPr>
-        <w:rPr>
-          <w:lang w:val="fr-FR"/>
-        </w:rPr>
-      </w:pPr>
-      <w:r>
-        <w:rPr>
-          <w:lang w:val="fr-FR"/>
-        </w:rPr>
-        <w:t xml:space="preserve">HP=80 ; </w:t>
-      </w:r>
-      <w:r>
-        <w:rPr>
-          <w:lang w:val="fr-FR"/>
-        </w:rPr>
-        <w:t xml:space="preserve">END = 16; </w:t>
-      </w:r>
-      <w:r>
-        <w:rPr>
-          <w:lang w:val="fr-FR"/>
-        </w:rPr>
-        <w:t>MP=20 ; POW=</w:t>
-      </w:r>
-      <w:r>
-        <w:rPr>
-          <w:lang w:val="fr-FR"/>
-        </w:rPr>
-        <w:t>25 ; Shied = 2</w:t>
-      </w:r>
-      <w:r>
-        <w:rPr>
-          <w:lang w:val="fr-FR"/>
-        </w:rPr>
-        <w:t xml:space="preserve"> + </w:t>
-      </w:r>
-      <w:r>
-        <w:rPr>
-          <w:lang w:val="fr-FR"/>
-        </w:rPr>
-        <w:t>0.32</w:t>
-      </w:r>
-      <w:r>
-        <w:rPr>
-          <w:lang w:val="fr-FR"/>
-        </w:rPr>
-        <w:t>(END)</w:t>
-      </w:r>
-      <w:r>
-        <w:rPr>
-          <w:lang w:val="fr-FR"/>
-        </w:rPr>
-        <w:t>%</w:t>
-      </w:r>
-      <w:r>
-        <w:rPr>
-          <w:lang w:val="fr-FR"/>
-        </w:rPr>
-        <w:t> ; CHA=10% ; VEL=20</w:t>
-      </w:r>
-    </w:p>
-    <w:p>
-      <w:pPr>
-        <w:rPr>
-          <w:lang w:val="fr-FR"/>
-        </w:rPr>
-      </w:pPr>
-      <w:r>
-        <w:rPr>
-          <w:lang w:val="fr-FR"/>
-        </w:rPr>
-        <w:t>Drop upon death : 10 ?</w:t>
-      </w:r>
-      <w:r>
-        <w:rPr>
-          <w:lang w:val="fr-FR"/>
-        </w:rPr>
-        <w:t>??; 1 potion A : hp+100</w:t>
+        <w:rPr>
+          <w:b/>
+        </w:rPr>
+      </w:pPr>
+      <w:r>
+        <w:rPr>
+          <w:b/>
+        </w:rPr>
+        <w:t>The EXP obtained is reduced</w:t>
+      </w:r>
+      <w:r>
+        <w:rPr>
+          <w:b/>
+        </w:rPr>
+        <w:t>/boosted</w:t>
+      </w:r>
+      <w:r>
+        <w:rPr>
+          <w:b/>
+        </w:rPr>
+        <w:t xml:space="preserve"> by 10 percent for each level </w:t>
+      </w:r>
+      <w:r>
+        <w:rPr>
+          <w:b/>
+        </w:rPr>
+        <w:t>difference</w:t>
+      </w:r>
+      <w:r>
+        <w:rPr>
+          <w:b/>
+        </w:rPr>
+        <w:t>, up to 8</w:t>
+      </w:r>
+      <w:r>
+        <w:rPr>
+          <w:b/>
+        </w:rPr>
+        <w:t>0% reduction</w:t>
+      </w:r>
+      <w:r>
+        <w:rPr>
+          <w:b/>
+        </w:rPr>
+        <w:t xml:space="preserve"> and 80% boost</w:t>
+      </w:r>
+      <w:r>
+        <w:rPr>
+          <w:b/>
+        </w:rPr>
+        <w:t>.</w:t>
+      </w:r>
+    </w:p>
+    <w:p>
+      <w:pPr>
+        <w:rPr>
+          <w:b/>
+        </w:rPr>
+      </w:pPr>
+      <w:r>
+        <w:rPr>
+          <w:b/>
+        </w:rPr>
+        <w:t>The EXP is equally distributed between your characters than passes to level reduction/boost.</w:t>
       </w:r>
       <w:bookmarkStart w:id="0" w:name="_GoBack"/>
       <w:bookmarkEnd w:id="0"/>
+    </w:p>
+    <w:p>
+      <w:pPr>
+        <w:rPr>
+          <w:b/>
+        </w:rPr>
+      </w:pPr>
+      <w:r>
+        <w:rPr>
+          <w:b/>
+        </w:rPr>
+        <w:t>The number after the item drop upon death indicates the probability</w:t>
+      </w:r>
+      <w:r>
+        <w:rPr>
+          <w:b/>
+        </w:rPr>
+        <w:t>.</w:t>
+      </w:r>
+    </w:p>
+    <w:p>
+      <w:pPr>
+        <w:pStyle w:val="Titre2"/>
+        <w:rPr>
+          <w:lang w:val="fr-FR"/>
+        </w:rPr>
+      </w:pPr>
+      <w:r>
+        <w:rPr>
+          <w:lang w:val="fr-FR"/>
+        </w:rPr>
+        <w:t>Level 1</w:t>
+      </w:r>
+    </w:p>
+    <w:p>
+      <w:pPr>
+        <w:rPr>
+          <w:lang w:val="fr-FR"/>
+        </w:rPr>
+      </w:pPr>
+    </w:p>
+    <w:p>
+      <w:pPr>
+        <w:pStyle w:val="Titre3"/>
+        <w:rPr>
+          <w:lang w:val="fr-FR"/>
+        </w:rPr>
+      </w:pPr>
+      <w:r>
+        <w:rPr>
+          <w:rStyle w:val="Titre3Car"/>
+        </w:rPr>
+        <w:t>The Rat</w:t>
+      </w:r>
+      <w:r>
+        <w:rPr>
+          <w:lang w:val="fr-FR"/>
+        </w:rPr>
+        <w:t xml:space="preserve"> : </w:t>
+      </w:r>
+    </w:p>
+    <w:p>
+      <w:pPr>
+        <w:rPr>
+          <w:lang w:val="fr-FR"/>
+        </w:rPr>
+      </w:pPr>
+      <w:r>
+        <w:rPr>
+          <w:b/>
+          <w:lang w:val="fr-FR"/>
+        </w:rPr>
+        <w:t>Stats :</w:t>
+      </w:r>
+      <w:r>
+        <w:rPr>
+          <w:lang w:val="fr-FR"/>
+        </w:rPr>
+        <w:t xml:space="preserve"> </w:t>
+      </w:r>
+      <w:r>
+        <w:rPr>
+          <w:lang w:val="fr-FR"/>
+        </w:rPr>
+        <w:t xml:space="preserve">HP=80 ; </w:t>
+      </w:r>
+      <w:r>
+        <w:rPr>
+          <w:lang w:val="fr-FR"/>
+        </w:rPr>
+        <w:t xml:space="preserve">END = 16; </w:t>
+      </w:r>
+      <w:r>
+        <w:rPr>
+          <w:lang w:val="fr-FR"/>
+        </w:rPr>
+        <w:t>MP=20 ; POW=</w:t>
+      </w:r>
+      <w:r>
+        <w:rPr>
+          <w:lang w:val="fr-FR"/>
+        </w:rPr>
+        <w:t>15</w:t>
+      </w:r>
+      <w:r>
+        <w:rPr>
+          <w:lang w:val="fr-FR"/>
+        </w:rPr>
+        <w:t> ; Shied = 2</w:t>
+      </w:r>
+      <w:r>
+        <w:rPr>
+          <w:lang w:val="fr-FR"/>
+        </w:rPr>
+        <w:t xml:space="preserve"> + </w:t>
+      </w:r>
+      <w:r>
+        <w:rPr>
+          <w:lang w:val="fr-FR"/>
+        </w:rPr>
+        <w:t>0.32</w:t>
+      </w:r>
+      <w:r>
+        <w:rPr>
+          <w:lang w:val="fr-FR"/>
+        </w:rPr>
+        <w:t>(END)</w:t>
+      </w:r>
+      <w:r>
+        <w:rPr>
+          <w:lang w:val="fr-FR"/>
+        </w:rPr>
+        <w:t>%</w:t>
+      </w:r>
+      <w:r>
+        <w:rPr>
+          <w:lang w:val="fr-FR"/>
+        </w:rPr>
+        <w:t> ; CHA=</w:t>
+      </w:r>
+      <w:r>
+        <w:rPr>
+          <w:lang w:val="fr-FR"/>
+        </w:rPr>
+        <w:t>0</w:t>
+      </w:r>
+      <w:r>
+        <w:rPr>
+          <w:lang w:val="fr-FR"/>
+        </w:rPr>
+        <w:t>% ; VEL=20</w:t>
+      </w:r>
+    </w:p>
+    <w:p>
+      <w:pPr>
+        <w:rPr>
+          <w:lang w:val="fr-FR"/>
+        </w:rPr>
+      </w:pPr>
+      <w:r>
+        <w:rPr>
+          <w:b/>
+          <w:lang w:val="fr-FR"/>
+        </w:rPr>
+        <w:t>Spells :</w:t>
+      </w:r>
+      <w:r>
+        <w:rPr>
+          <w:lang w:val="fr-FR"/>
+        </w:rPr>
+        <w:t xml:space="preserve"> Normal Attack.</w:t>
+      </w:r>
+    </w:p>
+    <w:p>
+      <w:pPr>
+        <w:rPr>
+          <w:lang w:val="fr-FR"/>
+        </w:rPr>
+      </w:pPr>
+      <w:r>
+        <w:rPr>
+          <w:b/>
+          <w:lang w:val="fr-FR"/>
+        </w:rPr>
+        <w:t>Drop upon death :</w:t>
+      </w:r>
+      <w:r>
+        <w:rPr>
+          <w:lang w:val="fr-FR"/>
+        </w:rPr>
+        <w:t xml:space="preserve"> </w:t>
+      </w:r>
+      <w:r>
+        <w:rPr>
+          <w:lang w:val="fr-FR"/>
+        </w:rPr>
+        <w:t>8</w:t>
+      </w:r>
+      <w:r>
+        <w:rPr>
+          <w:lang w:val="fr-FR"/>
+        </w:rPr>
+        <w:t> ?</w:t>
+      </w:r>
+      <w:r>
+        <w:rPr>
+          <w:lang w:val="fr-FR"/>
+        </w:rPr>
+        <w:t>??; 1 potion A : hp+100</w:t>
+      </w:r>
+      <w:r>
+        <w:rPr>
+          <w:lang w:val="fr-FR"/>
+        </w:rPr>
+        <w:t>, xp=</w:t>
+      </w:r>
+      <w:r>
+        <w:rPr>
+          <w:lang w:val="fr-FR"/>
+        </w:rPr>
+        <w:t>25</w:t>
+      </w:r>
+    </w:p>
+    <w:p>
+      <w:pPr>
+        <w:rPr>
+          <w:lang w:val="fr-FR"/>
+        </w:rPr>
+      </w:pPr>
+      <w:r>
+        <w:rPr>
+          <w:b/>
+          <w:lang w:val="fr-FR"/>
+        </w:rPr>
+        <w:t>Images :</w:t>
+      </w:r>
+      <w:r>
+        <w:rPr>
+          <w:lang w:val="fr-FR"/>
+        </w:rPr>
+        <w:t xml:space="preserve"> Rat</w:t>
+      </w:r>
+    </w:p>
+    <w:p>
+      <w:pPr>
+        <w:rPr>
+          <w:lang w:val="fr-FR"/>
+        </w:rPr>
+      </w:pPr>
+      <w:r>
+        <w:rPr>
+          <w:b/>
+          <w:lang w:val="fr-FR"/>
+        </w:rPr>
+        <w:t>Où ?</w:t>
+      </w:r>
+      <w:r>
+        <w:rPr>
+          <w:lang w:val="fr-FR"/>
+        </w:rPr>
+        <w:t> :  Au tout début (le héros doit aider sa grand-mère à se débarrasser des rats ?) et dans le début de la forêt.</w:t>
+      </w:r>
+    </w:p>
+    <w:p>
+      <w:pPr>
+        <w:rPr>
+          <w:b/>
+          <w:lang w:val="fr-FR"/>
+        </w:rPr>
+      </w:pPr>
+      <w:r>
+        <w:rPr>
+          <w:b/>
+          <w:lang w:val="fr-FR"/>
+        </w:rPr>
+        <w:t>R</w:t>
+      </w:r>
+      <w:r>
+        <w:rPr>
+          <w:b/>
+          <w:lang w:val="fr-FR"/>
+        </w:rPr>
+        <w:t>e</w:t>
+      </w:r>
+      <w:r>
+        <w:rPr>
+          <w:b/>
+          <w:lang w:val="fr-FR"/>
+        </w:rPr>
+        <w:t>marque</w:t>
+      </w:r>
+    </w:p>
+    <w:p>
+      <w:pPr>
+        <w:pStyle w:val="Titre2"/>
+        <w:rPr>
+          <w:lang w:val="fr-FR"/>
+        </w:rPr>
+      </w:pPr>
+      <w:r>
+        <w:rPr>
+          <w:lang w:val="fr-FR"/>
+        </w:rPr>
+        <w:t>Level 2</w:t>
+      </w:r>
+    </w:p>
+    <w:p>
+      <w:pPr>
+        <w:rPr>
+          <w:lang w:val="fr-FR"/>
+        </w:rPr>
+      </w:pPr>
+    </w:p>
+    <w:p>
+      <w:pPr>
+        <w:pStyle w:val="Titre3"/>
+        <w:rPr>
+          <w:lang w:val="fr-FR"/>
+        </w:rPr>
+      </w:pPr>
+      <w:r>
+        <w:rPr>
+          <w:lang w:val="fr-FR"/>
+        </w:rPr>
+        <w:t>The Slime : (you always need a slime…)</w:t>
+      </w:r>
+    </w:p>
+    <w:p>
+      <w:pPr>
+        <w:rPr>
+          <w:lang w:val="fr-FR"/>
+        </w:rPr>
+      </w:pPr>
+    </w:p>
+    <w:p>
+      <w:pPr>
+        <w:rPr>
+          <w:lang w:val="fr-FR"/>
+        </w:rPr>
+      </w:pPr>
+      <w:r>
+        <w:rPr>
+          <w:b/>
+          <w:lang w:val="fr-FR"/>
+        </w:rPr>
+        <w:t>Stats :</w:t>
+      </w:r>
+      <w:r>
+        <w:rPr>
+          <w:lang w:val="fr-FR"/>
+        </w:rPr>
+        <w:t xml:space="preserve"> HP=</w:t>
+      </w:r>
+      <w:r>
+        <w:rPr>
+          <w:lang w:val="fr-FR"/>
+        </w:rPr>
+        <w:t>1</w:t>
+      </w:r>
+      <w:r>
+        <w:rPr>
+          <w:lang w:val="fr-FR"/>
+        </w:rPr>
+        <w:t>00</w:t>
+      </w:r>
+      <w:r>
+        <w:rPr>
+          <w:lang w:val="fr-FR"/>
+        </w:rPr>
+        <w:t xml:space="preserve"> ; END = </w:t>
+      </w:r>
+      <w:r>
+        <w:rPr>
+          <w:lang w:val="fr-FR"/>
+        </w:rPr>
+        <w:t>20</w:t>
+      </w:r>
+      <w:r>
+        <w:rPr>
+          <w:lang w:val="fr-FR"/>
+        </w:rPr>
+        <w:t>; MP=</w:t>
+      </w:r>
+      <w:r>
+        <w:rPr>
+          <w:lang w:val="fr-FR"/>
+        </w:rPr>
+        <w:t>50</w:t>
+      </w:r>
+      <w:r>
+        <w:rPr>
+          <w:lang w:val="fr-FR"/>
+        </w:rPr>
+        <w:t> ; POW=</w:t>
+      </w:r>
+      <w:r>
+        <w:rPr>
+          <w:lang w:val="fr-FR"/>
+        </w:rPr>
+        <w:t>22</w:t>
+      </w:r>
+      <w:r>
+        <w:rPr>
+          <w:lang w:val="fr-FR"/>
+        </w:rPr>
+        <w:t xml:space="preserve"> ; Shied = </w:t>
+      </w:r>
+      <w:r>
+        <w:rPr>
+          <w:lang w:val="fr-FR"/>
+        </w:rPr>
+        <w:t>8</w:t>
+      </w:r>
+      <w:r>
+        <w:rPr>
+          <w:lang w:val="fr-FR"/>
+        </w:rPr>
+        <w:t xml:space="preserve"> + </w:t>
+      </w:r>
+      <w:r>
+        <w:rPr>
+          <w:lang w:val="fr-FR"/>
+        </w:rPr>
+        <w:t>0.</w:t>
+      </w:r>
+      <w:r>
+        <w:rPr>
+          <w:lang w:val="fr-FR"/>
+        </w:rPr>
+        <w:t>4</w:t>
+      </w:r>
+      <w:r>
+        <w:rPr>
+          <w:lang w:val="fr-FR"/>
+        </w:rPr>
+        <w:t>(END)%</w:t>
+      </w:r>
+      <w:r>
+        <w:rPr>
+          <w:lang w:val="fr-FR"/>
+        </w:rPr>
+        <w:t> ; CHA=5</w:t>
+      </w:r>
+      <w:r>
+        <w:rPr>
+          <w:lang w:val="fr-FR"/>
+        </w:rPr>
+        <w:t>% ; VEL=2</w:t>
+      </w:r>
+      <w:r>
+        <w:rPr>
+          <w:lang w:val="fr-FR"/>
+        </w:rPr>
+        <w:t>0</w:t>
+      </w:r>
+    </w:p>
+    <w:p>
+      <w:pPr>
+        <w:rPr>
+          <w:lang w:val="fr-FR"/>
+        </w:rPr>
+      </w:pPr>
+      <w:r>
+        <w:rPr>
+          <w:b/>
+          <w:lang w:val="fr-FR"/>
+        </w:rPr>
+        <w:t>Spells :</w:t>
+      </w:r>
+      <w:r>
+        <w:rPr>
+          <w:b/>
+          <w:lang w:val="fr-FR"/>
+        </w:rPr>
+        <w:t xml:space="preserve"> </w:t>
+      </w:r>
+      <w:r>
+        <w:rPr>
+          <w:lang w:val="fr-FR"/>
+        </w:rPr>
+        <w:t>Normal attack,</w:t>
+      </w:r>
+      <w:r>
+        <w:rPr>
+          <w:lang w:val="fr-FR"/>
+        </w:rPr>
+        <w:t xml:space="preserve"> Acid spits (crachat acide) (deals</w:t>
+      </w:r>
+      <w:r>
+        <w:rPr>
+          <w:lang w:val="fr-FR"/>
+        </w:rPr>
+        <w:t xml:space="preserve"> 1</w:t>
+      </w:r>
+      <w:r>
+        <w:rPr>
+          <w:lang w:val="fr-FR"/>
+        </w:rPr>
+        <w:t>5</w:t>
+      </w:r>
+      <w:r>
+        <w:rPr>
+          <w:lang w:val="fr-FR"/>
+        </w:rPr>
+        <w:t>0%POW and ignoring 20% of the shield, mana</w:t>
+      </w:r>
+      <w:r>
+        <w:rPr>
+          <w:lang w:val="fr-FR"/>
+        </w:rPr>
+        <w:t>Cost</w:t>
+      </w:r>
+      <w:r>
+        <w:rPr>
+          <w:lang w:val="fr-FR"/>
+        </w:rPr>
+        <w:t>=20)</w:t>
+      </w:r>
+    </w:p>
+    <w:p>
+      <w:pPr>
+        <w:rPr>
+          <w:lang w:val="fr-FR"/>
+        </w:rPr>
+      </w:pPr>
+      <w:r>
+        <w:rPr>
+          <w:b/>
+          <w:lang w:val="fr-FR"/>
+        </w:rPr>
+        <w:t>Drop upon death :</w:t>
+      </w:r>
+      <w:r>
+        <w:rPr>
+          <w:lang w:val="fr-FR"/>
+        </w:rPr>
+        <w:t xml:space="preserve"> </w:t>
+      </w:r>
+      <w:r>
+        <w:rPr>
+          <w:lang w:val="fr-FR"/>
+        </w:rPr>
+        <w:t>15</w:t>
+      </w:r>
+      <w:r>
+        <w:rPr>
+          <w:lang w:val="fr-FR"/>
+        </w:rPr>
+        <w:t> ???;</w:t>
+      </w:r>
+      <w:r>
+        <w:rPr>
+          <w:lang w:val="fr-FR"/>
+        </w:rPr>
+        <w:t xml:space="preserve"> 1 potion B</w:t>
+      </w:r>
+      <w:r>
+        <w:rPr>
+          <w:lang w:val="fr-FR"/>
+        </w:rPr>
+        <w:t>(chance=50%)</w:t>
+      </w:r>
+      <w:r>
+        <w:rPr>
+          <w:lang w:val="fr-FR"/>
+        </w:rPr>
+        <w:t> : mana+50,</w:t>
+      </w:r>
+      <w:r>
+        <w:rPr>
+          <w:lang w:val="fr-FR"/>
+        </w:rPr>
+        <w:t xml:space="preserve"> xp=</w:t>
+      </w:r>
+      <w:r>
+        <w:rPr>
+          <w:lang w:val="fr-FR"/>
+        </w:rPr>
+        <w:t>40</w:t>
+      </w:r>
+    </w:p>
+    <w:p>
+      <w:pPr>
+        <w:rPr>
+          <w:lang w:val="fr-FR"/>
+        </w:rPr>
+      </w:pPr>
+      <w:r>
+        <w:rPr>
+          <w:b/>
+          <w:lang w:val="fr-FR"/>
+        </w:rPr>
+        <w:t>Images :</w:t>
+      </w:r>
+      <w:r>
+        <w:rPr>
+          <w:lang w:val="fr-FR"/>
+        </w:rPr>
+        <w:t xml:space="preserve"> </w:t>
+      </w:r>
+      <w:r>
+        <w:rPr>
+          <w:lang w:val="fr-FR"/>
+        </w:rPr>
+        <w:t>Slime</w:t>
+      </w:r>
+    </w:p>
+    <w:p>
+      <w:pPr>
+        <w:rPr>
+          <w:lang w:val="fr-FR"/>
+        </w:rPr>
+      </w:pPr>
+      <w:r>
+        <w:rPr>
+          <w:b/>
+          <w:lang w:val="fr-FR"/>
+        </w:rPr>
+        <w:t>Où ?</w:t>
+      </w:r>
+      <w:r>
+        <w:rPr>
+          <w:lang w:val="fr-FR"/>
+        </w:rPr>
+        <w:t> </w:t>
+      </w:r>
+      <w:r>
+        <w:rPr>
+          <w:b/>
+          <w:lang w:val="fr-FR"/>
+        </w:rPr>
+        <w:t>:</w:t>
+      </w:r>
+      <w:r>
+        <w:rPr>
+          <w:b/>
+          <w:lang w:val="fr-FR"/>
+        </w:rPr>
+        <w:t xml:space="preserve"> </w:t>
+      </w:r>
+      <w:r>
+        <w:rPr>
+          <w:lang w:val="fr-FR"/>
+        </w:rPr>
+        <w:t>Dans la forêt.</w:t>
+      </w:r>
+    </w:p>
+    <w:p>
+      <w:pPr>
+        <w:rPr>
+          <w:lang w:val="fr-FR"/>
+        </w:rPr>
+      </w:pPr>
+      <w:r>
+        <w:rPr>
+          <w:b/>
+          <w:lang w:val="fr-FR"/>
+        </w:rPr>
+        <w:t>R</w:t>
+      </w:r>
+      <w:r>
+        <w:rPr>
+          <w:b/>
+          <w:lang w:val="fr-FR"/>
+        </w:rPr>
+        <w:t>e</w:t>
+      </w:r>
+      <w:r>
+        <w:rPr>
+          <w:b/>
+          <w:lang w:val="fr-FR"/>
+        </w:rPr>
+        <w:t>marque</w:t>
+      </w:r>
+      <w:r>
+        <w:rPr>
+          <w:b/>
+          <w:lang w:val="fr-FR"/>
+        </w:rPr>
+        <w:t xml:space="preserve"> : </w:t>
+      </w:r>
+      <w:r>
+        <w:rPr>
+          <w:lang w:val="fr-FR"/>
+        </w:rPr>
+        <w:t>A mage, fragile but the spells deal a lot of damage.</w:t>
+      </w:r>
+    </w:p>
+    <w:p>
+      <w:pPr>
+        <w:rPr>
+          <w:lang w:val="fr-FR"/>
+        </w:rPr>
+      </w:pPr>
+    </w:p>
+    <w:p>
+      <w:pPr>
+        <w:pStyle w:val="Titre3"/>
+        <w:rPr>
+          <w:lang w:val="fr-FR"/>
+        </w:rPr>
+      </w:pPr>
+      <w:r>
+        <w:rPr>
+          <w:lang w:val="fr-FR"/>
+        </w:rPr>
+        <w:t>The hornet :</w:t>
+      </w:r>
+    </w:p>
+    <w:p>
+      <w:pPr>
+        <w:rPr>
+          <w:lang w:val="fr-FR"/>
+        </w:rPr>
+      </w:pPr>
+    </w:p>
+    <w:p>
+      <w:pPr>
+        <w:rPr>
+          <w:lang w:val="fr-FR"/>
+        </w:rPr>
+      </w:pPr>
+      <w:r>
+        <w:rPr>
+          <w:b/>
+          <w:lang w:val="fr-FR"/>
+        </w:rPr>
+        <w:t>Stats :</w:t>
+      </w:r>
+      <w:r>
+        <w:rPr>
+          <w:lang w:val="fr-FR"/>
+        </w:rPr>
+        <w:t xml:space="preserve"> HP=1</w:t>
+      </w:r>
+      <w:r>
+        <w:rPr>
+          <w:lang w:val="fr-FR"/>
+        </w:rPr>
+        <w:t>80</w:t>
+      </w:r>
+      <w:r>
+        <w:rPr>
+          <w:lang w:val="fr-FR"/>
+        </w:rPr>
+        <w:t>; END = 30; MP=</w:t>
+      </w:r>
+      <w:r>
+        <w:rPr>
+          <w:lang w:val="fr-FR"/>
+        </w:rPr>
+        <w:t>10</w:t>
+      </w:r>
+      <w:r>
+        <w:rPr>
+          <w:lang w:val="fr-FR"/>
+        </w:rPr>
+        <w:t>; POW=</w:t>
+      </w:r>
+      <w:r>
+        <w:rPr>
+          <w:lang w:val="fr-FR"/>
+        </w:rPr>
+        <w:t>45</w:t>
+      </w:r>
+      <w:r>
+        <w:rPr>
+          <w:lang w:val="fr-FR"/>
+        </w:rPr>
+        <w:t xml:space="preserve"> ; Shied = </w:t>
+      </w:r>
+      <w:r>
+        <w:rPr>
+          <w:lang w:val="fr-FR"/>
+        </w:rPr>
+        <w:t>20</w:t>
+      </w:r>
+      <w:r>
+        <w:rPr>
+          <w:lang w:val="fr-FR"/>
+        </w:rPr>
+        <w:t xml:space="preserve"> + 0.6(END)%</w:t>
+      </w:r>
+      <w:r>
+        <w:rPr>
+          <w:lang w:val="fr-FR"/>
+        </w:rPr>
+        <w:t> ; CHA=8</w:t>
+      </w:r>
+      <w:r>
+        <w:rPr>
+          <w:lang w:val="fr-FR"/>
+        </w:rPr>
+        <w:t>% ; VEL=</w:t>
+      </w:r>
+      <w:r>
+        <w:rPr>
+          <w:lang w:val="fr-FR"/>
+        </w:rPr>
+        <w:t>32</w:t>
+      </w:r>
+    </w:p>
+    <w:p>
+      <w:pPr>
+        <w:rPr>
+          <w:lang w:val="fr-FR"/>
+        </w:rPr>
+      </w:pPr>
+      <w:r>
+        <w:rPr>
+          <w:b/>
+          <w:lang w:val="fr-FR"/>
+        </w:rPr>
+        <w:lastRenderedPageBreak/>
+        <w:t>Spells :</w:t>
+      </w:r>
+      <w:r>
+        <w:rPr>
+          <w:b/>
+          <w:lang w:val="fr-FR"/>
+        </w:rPr>
+        <w:t xml:space="preserve"> </w:t>
+      </w:r>
+      <w:r>
+        <w:rPr>
+          <w:lang w:val="fr-FR"/>
+        </w:rPr>
+        <w:t>Normal attack,</w:t>
+      </w:r>
+    </w:p>
+    <w:p>
+      <w:pPr>
+        <w:rPr>
+          <w:lang w:val="fr-FR"/>
+        </w:rPr>
+      </w:pPr>
+      <w:r>
+        <w:rPr>
+          <w:b/>
+          <w:lang w:val="fr-FR"/>
+        </w:rPr>
+        <w:t>Drop upon death :</w:t>
+      </w:r>
+      <w:r>
+        <w:rPr>
+          <w:lang w:val="fr-FR"/>
+        </w:rPr>
+        <w:t xml:space="preserve"> 1</w:t>
+      </w:r>
+      <w:r>
+        <w:rPr>
+          <w:lang w:val="fr-FR"/>
+        </w:rPr>
+        <w:t>7</w:t>
+      </w:r>
+      <w:r>
+        <w:rPr>
+          <w:lang w:val="fr-FR"/>
+        </w:rPr>
+        <w:t> ???; 1 potion A</w:t>
+      </w:r>
+      <w:r>
+        <w:rPr>
+          <w:lang w:val="fr-FR"/>
+        </w:rPr>
+        <w:t>(chance=50%)</w:t>
+      </w:r>
+      <w:r>
+        <w:rPr>
+          <w:lang w:val="fr-FR"/>
+        </w:rPr>
+        <w:t> : hp+100, xp=</w:t>
+      </w:r>
+      <w:r>
+        <w:rPr>
+          <w:lang w:val="fr-FR"/>
+        </w:rPr>
+        <w:t>45</w:t>
+      </w:r>
+    </w:p>
+    <w:p>
+      <w:pPr>
+        <w:rPr>
+          <w:lang w:val="fr-FR"/>
+        </w:rPr>
+      </w:pPr>
+      <w:r>
+        <w:rPr>
+          <w:b/>
+          <w:lang w:val="fr-FR"/>
+        </w:rPr>
+        <w:t>Images :</w:t>
+      </w:r>
+      <w:r>
+        <w:rPr>
+          <w:lang w:val="fr-FR"/>
+        </w:rPr>
+        <w:t xml:space="preserve"> Slime</w:t>
+      </w:r>
+    </w:p>
+    <w:p>
+      <w:pPr>
+        <w:rPr>
+          <w:lang w:val="fr-FR"/>
+        </w:rPr>
+      </w:pPr>
+      <w:r>
+        <w:rPr>
+          <w:b/>
+          <w:lang w:val="fr-FR"/>
+        </w:rPr>
+        <w:t>Où ?</w:t>
+      </w:r>
+      <w:r>
+        <w:rPr>
+          <w:lang w:val="fr-FR"/>
+        </w:rPr>
+        <w:t> </w:t>
+      </w:r>
+      <w:r>
+        <w:rPr>
+          <w:b/>
+          <w:lang w:val="fr-FR"/>
+        </w:rPr>
+        <w:t xml:space="preserve">: </w:t>
+      </w:r>
+      <w:r>
+        <w:rPr>
+          <w:lang w:val="fr-FR"/>
+        </w:rPr>
+        <w:t>Dans la forêt, au début.</w:t>
+      </w:r>
+    </w:p>
+    <w:p>
+      <w:pPr>
+        <w:rPr>
+          <w:lang w:val="fr-FR"/>
+        </w:rPr>
+      </w:pPr>
+      <w:r>
+        <w:rPr>
+          <w:b/>
+          <w:lang w:val="fr-FR"/>
+        </w:rPr>
+        <w:t>R</w:t>
+      </w:r>
+      <w:r>
+        <w:rPr>
+          <w:b/>
+          <w:lang w:val="fr-FR"/>
+        </w:rPr>
+        <w:t>e</w:t>
+      </w:r>
+      <w:r>
+        <w:rPr>
+          <w:b/>
+          <w:lang w:val="fr-FR"/>
+        </w:rPr>
+        <w:t>marque</w:t>
+      </w:r>
+      <w:r>
+        <w:rPr>
+          <w:b/>
+          <w:lang w:val="fr-FR"/>
+        </w:rPr>
+        <w:t xml:space="preserve"> : </w:t>
+      </w:r>
+      <w:r>
+        <w:rPr>
+          <w:lang w:val="fr-FR"/>
+        </w:rPr>
+        <w:t xml:space="preserve">C’est un </w:t>
+      </w:r>
+      <w:r>
+        <w:rPr>
+          <w:lang w:val="fr-FR"/>
+        </w:rPr>
+        <w:t>guerrier, rapide, endurant et inflige de lourdes dégâts.</w:t>
+      </w:r>
+    </w:p>
+    <w:p>
+      <w:pPr>
+        <w:rPr>
+          <w:lang w:val="fr-FR"/>
+        </w:rPr>
+      </w:pPr>
+    </w:p>
+    <w:p>
+      <w:pPr>
+        <w:pStyle w:val="Titre2"/>
+        <w:rPr>
+          <w:lang w:val="fr-FR"/>
+        </w:rPr>
+      </w:pPr>
+      <w:r>
+        <w:rPr>
+          <w:lang w:val="fr-FR"/>
+        </w:rPr>
+        <w:t>Level 3</w:t>
+      </w:r>
+      <w:r>
+        <w:rPr>
+          <w:lang w:val="fr-FR"/>
+        </w:rPr>
+        <w:t> :</w:t>
+      </w:r>
+      <w:r>
+        <w:rPr>
+          <w:lang w:val="fr-FR"/>
+        </w:rPr>
+        <w:t xml:space="preserve"> (normally you have met your healer/mage)</w:t>
+      </w:r>
+    </w:p>
+    <w:p>
+      <w:pPr>
+        <w:rPr>
+          <w:lang w:val="fr-FR"/>
+        </w:rPr>
+      </w:pPr>
+    </w:p>
+    <w:p>
+      <w:pPr>
+        <w:pStyle w:val="Titre3"/>
+        <w:rPr>
+          <w:lang w:val="fr-FR"/>
+        </w:rPr>
+      </w:pPr>
+      <w:r>
+        <w:rPr>
+          <w:lang w:val="fr-FR"/>
+        </w:rPr>
+        <w:t>The Plant :</w:t>
+      </w:r>
+    </w:p>
+    <w:p>
+      <w:pPr>
+        <w:rPr>
+          <w:lang w:val="fr-FR"/>
+        </w:rPr>
+      </w:pPr>
+    </w:p>
+    <w:p>
+      <w:pPr>
+        <w:rPr>
+          <w:lang w:val="fr-FR"/>
+        </w:rPr>
+      </w:pPr>
+      <w:r>
+        <w:rPr>
+          <w:b/>
+          <w:lang w:val="fr-FR"/>
+        </w:rPr>
+        <w:t>Stats :</w:t>
+      </w:r>
+      <w:r>
+        <w:rPr>
+          <w:lang w:val="fr-FR"/>
+        </w:rPr>
+        <w:t xml:space="preserve"> HP=1</w:t>
+      </w:r>
+      <w:r>
+        <w:rPr>
+          <w:lang w:val="fr-FR"/>
+        </w:rPr>
+        <w:t>75</w:t>
+      </w:r>
+      <w:r>
+        <w:rPr>
+          <w:lang w:val="fr-FR"/>
+        </w:rPr>
+        <w:t xml:space="preserve">; END = </w:t>
+      </w:r>
+      <w:r>
+        <w:rPr>
+          <w:lang w:val="fr-FR"/>
+        </w:rPr>
+        <w:t>35</w:t>
+      </w:r>
+      <w:r>
+        <w:rPr>
+          <w:lang w:val="fr-FR"/>
+        </w:rPr>
+        <w:t>; MP=</w:t>
+      </w:r>
+      <w:r>
+        <w:rPr>
+          <w:lang w:val="fr-FR"/>
+        </w:rPr>
+        <w:t>80</w:t>
+      </w:r>
+      <w:r>
+        <w:rPr>
+          <w:lang w:val="fr-FR"/>
+        </w:rPr>
+        <w:t>; POW=</w:t>
+      </w:r>
+      <w:r>
+        <w:rPr>
+          <w:lang w:val="fr-FR"/>
+        </w:rPr>
+        <w:t>35</w:t>
+      </w:r>
+      <w:r>
+        <w:rPr>
+          <w:lang w:val="fr-FR"/>
+        </w:rPr>
+        <w:t xml:space="preserve"> ; Shied = </w:t>
+      </w:r>
+      <w:r>
+        <w:rPr>
+          <w:lang w:val="fr-FR"/>
+        </w:rPr>
+        <w:t>12</w:t>
+      </w:r>
+      <w:r>
+        <w:rPr>
+          <w:lang w:val="fr-FR"/>
+        </w:rPr>
+        <w:t xml:space="preserve"> + </w:t>
+      </w:r>
+      <w:r>
+        <w:rPr>
+          <w:lang w:val="fr-FR"/>
+        </w:rPr>
+        <w:t>1.4</w:t>
+      </w:r>
+      <w:r>
+        <w:rPr>
+          <w:lang w:val="fr-FR"/>
+        </w:rPr>
+        <w:t>(END)% ; CHA=10% ; VEL=</w:t>
+      </w:r>
+      <w:r>
+        <w:rPr>
+          <w:lang w:val="fr-FR"/>
+        </w:rPr>
+        <w:t>28</w:t>
+      </w:r>
+    </w:p>
+    <w:p>
+      <w:pPr>
+        <w:rPr>
+          <w:lang w:val="fr-FR"/>
+        </w:rPr>
+      </w:pPr>
+      <w:r>
+        <w:rPr>
+          <w:b/>
+          <w:lang w:val="fr-FR"/>
+        </w:rPr>
+        <w:t>Spells :</w:t>
+      </w:r>
+      <w:r>
+        <w:rPr>
+          <w:b/>
+          <w:lang w:val="fr-FR"/>
+        </w:rPr>
+        <w:t xml:space="preserve"> </w:t>
+      </w:r>
+      <w:r>
+        <w:rPr>
+          <w:lang w:val="fr-FR"/>
+        </w:rPr>
+        <w:t>Normal attack,</w:t>
+      </w:r>
+      <w:r>
+        <w:rPr>
+          <w:lang w:val="fr-FR"/>
+        </w:rPr>
+        <w:t xml:space="preserve"> </w:t>
+      </w:r>
+      <w:r>
+        <w:rPr>
+          <w:i/>
+          <w:lang w:val="fr-FR"/>
+        </w:rPr>
+        <w:t>Growing</w:t>
+      </w:r>
+      <w:r>
+        <w:rPr>
+          <w:lang w:val="fr-FR"/>
+        </w:rPr>
+        <w:t xml:space="preserve"> (Croissance, manaCost=15) (next attack deals 60% damage before shield reduction and is necessarily critical hit), </w:t>
+      </w:r>
+      <w:r>
+        <w:rPr>
+          <w:i/>
+          <w:lang w:val="fr-FR"/>
+        </w:rPr>
+        <w:t>Green Storm</w:t>
+      </w:r>
+      <w:r>
+        <w:rPr>
+          <w:lang w:val="fr-FR"/>
+        </w:rPr>
+        <w:t xml:space="preserve"> (manaCost=30, deals 130% POWER, AOE, ignoring 15% of the shield)</w:t>
+      </w:r>
+    </w:p>
+    <w:p>
+      <w:pPr>
+        <w:rPr>
+          <w:lang w:val="fr-FR"/>
+        </w:rPr>
+      </w:pPr>
+      <w:r>
+        <w:rPr>
+          <w:b/>
+          <w:lang w:val="fr-FR"/>
+        </w:rPr>
+        <w:t>Drop upon death :</w:t>
+      </w:r>
+      <w:r>
+        <w:rPr>
+          <w:lang w:val="fr-FR"/>
+        </w:rPr>
+        <w:t xml:space="preserve"> </w:t>
+      </w:r>
+      <w:r>
+        <w:rPr>
+          <w:lang w:val="fr-FR"/>
+        </w:rPr>
+        <w:t>38</w:t>
+      </w:r>
+      <w:r>
+        <w:rPr>
+          <w:lang w:val="fr-FR"/>
+        </w:rPr>
+        <w:t> ?</w:t>
+      </w:r>
+      <w:r>
+        <w:rPr>
+          <w:lang w:val="fr-FR"/>
+        </w:rPr>
+        <w:t>??</w:t>
+      </w:r>
+      <w:r>
+        <w:rPr>
+          <w:lang w:val="fr-FR"/>
+        </w:rPr>
+        <w:t>,</w:t>
+      </w:r>
+      <w:r>
+        <w:rPr>
+          <w:lang w:val="fr-FR"/>
+        </w:rPr>
+        <w:t>1 potion B(85%)</w:t>
+      </w:r>
+      <w:r>
+        <w:rPr>
+          <w:lang w:val="fr-FR"/>
+        </w:rPr>
+        <w:t> : mana+50</w:t>
+      </w:r>
+      <w:r>
+        <w:rPr>
+          <w:lang w:val="fr-FR"/>
+        </w:rPr>
+        <w:t> ;</w:t>
+      </w:r>
+      <w:r>
+        <w:rPr>
+          <w:lang w:val="fr-FR"/>
+        </w:rPr>
+        <w:t xml:space="preserve"> </w:t>
+      </w:r>
+      <w:r>
+        <w:rPr>
+          <w:lang w:val="fr-FR"/>
+        </w:rPr>
+        <w:t>E</w:t>
+      </w:r>
+      <w:r>
+        <w:rPr>
+          <w:lang w:val="fr-FR"/>
+        </w:rPr>
+        <w:t>xp=</w:t>
+      </w:r>
+      <w:r>
+        <w:rPr>
+          <w:lang w:val="fr-FR"/>
+        </w:rPr>
+        <w:t>90</w:t>
+      </w:r>
+    </w:p>
+    <w:p>
+      <w:pPr>
+        <w:rPr>
+          <w:lang w:val="fr-FR"/>
+        </w:rPr>
+      </w:pPr>
+      <w:r>
+        <w:rPr>
+          <w:b/>
+          <w:lang w:val="fr-FR"/>
+        </w:rPr>
+        <w:t>Images :</w:t>
+      </w:r>
+      <w:r>
+        <w:rPr>
+          <w:lang w:val="fr-FR"/>
+        </w:rPr>
+        <w:t xml:space="preserve"> Plant</w:t>
+      </w:r>
+    </w:p>
+    <w:p>
+      <w:pPr>
+        <w:rPr>
+          <w:lang w:val="fr-FR"/>
+        </w:rPr>
+      </w:pPr>
+      <w:r>
+        <w:rPr>
+          <w:b/>
+          <w:lang w:val="fr-FR"/>
+        </w:rPr>
+        <w:t>Où ?</w:t>
+      </w:r>
+      <w:r>
+        <w:rPr>
+          <w:lang w:val="fr-FR"/>
+        </w:rPr>
+        <w:t> </w:t>
+      </w:r>
+      <w:r>
+        <w:rPr>
+          <w:b/>
+          <w:lang w:val="fr-FR"/>
+        </w:rPr>
+        <w:t xml:space="preserve">: </w:t>
+      </w:r>
+      <w:r>
+        <w:rPr>
+          <w:lang w:val="fr-FR"/>
+        </w:rPr>
+        <w:t xml:space="preserve">Dans la forêt, </w:t>
+      </w:r>
+      <w:r>
+        <w:rPr>
+          <w:lang w:val="fr-FR"/>
+        </w:rPr>
+        <w:t>deuxième lieu</w:t>
+      </w:r>
+      <w:r>
+        <w:rPr>
+          <w:lang w:val="fr-FR"/>
+        </w:rPr>
+        <w:t xml:space="preserve"> (plus sombre)</w:t>
+      </w:r>
+    </w:p>
+    <w:p>
+      <w:pPr>
+        <w:rPr>
+          <w:lang w:val="fr-FR"/>
+        </w:rPr>
+      </w:pPr>
+      <w:r>
+        <w:rPr>
+          <w:b/>
+          <w:lang w:val="fr-FR"/>
+        </w:rPr>
+        <w:t>R</w:t>
+      </w:r>
+      <w:r>
+        <w:rPr>
+          <w:b/>
+          <w:lang w:val="fr-FR"/>
+        </w:rPr>
+        <w:t>e</w:t>
+      </w:r>
+      <w:r>
+        <w:rPr>
+          <w:b/>
+          <w:lang w:val="fr-FR"/>
+        </w:rPr>
+        <w:t>marque</w:t>
+      </w:r>
+      <w:r>
+        <w:rPr>
+          <w:b/>
+          <w:lang w:val="fr-FR"/>
+        </w:rPr>
+        <w:t xml:space="preserve"> : </w:t>
+      </w:r>
+      <w:r>
+        <w:rPr>
+          <w:lang w:val="fr-FR"/>
+        </w:rPr>
+        <w:t>It’s a mage, very dangerous growing and green storm combo</w:t>
+      </w:r>
+    </w:p>
+    <w:p>
+      <w:pPr>
+        <w:pStyle w:val="Titre3"/>
+        <w:rPr>
+          <w:lang w:val="fr-FR"/>
+        </w:rPr>
+      </w:pPr>
+      <w:r>
+        <w:rPr>
+          <w:lang w:val="fr-FR"/>
+        </w:rPr>
+        <w:t>The BAT :</w:t>
+      </w:r>
+    </w:p>
+    <w:p>
+      <w:pPr>
+        <w:rPr>
+          <w:lang w:val="fr-FR"/>
+        </w:rPr>
+      </w:pPr>
+    </w:p>
+    <w:p>
+      <w:pPr>
+        <w:rPr>
+          <w:lang w:val="fr-FR"/>
+        </w:rPr>
+      </w:pPr>
+      <w:r>
+        <w:rPr>
+          <w:lang w:val="fr-FR"/>
+        </w:rPr>
+        <w:t>Stats : HP=300 ; END=</w:t>
+      </w:r>
+      <w:r>
+        <w:rPr>
+          <w:lang w:val="fr-FR"/>
+        </w:rPr>
+        <w:t>60</w:t>
+      </w:r>
+      <w:r>
+        <w:rPr>
+          <w:lang w:val="fr-FR"/>
+        </w:rPr>
+        <w:t xml:space="preserve"> ; MP=15 ; POW=35 ; Shield = 25 + </w:t>
+      </w:r>
+      <w:r>
+        <w:rPr>
+          <w:lang w:val="fr-FR"/>
+        </w:rPr>
+        <w:t>2.4</w:t>
+      </w:r>
+      <w:r>
+        <w:rPr>
+          <w:lang w:val="fr-FR"/>
+        </w:rPr>
+        <w:t>(END)% ; CHA=</w:t>
+      </w:r>
+      <w:r>
+        <w:rPr>
+          <w:lang w:val="fr-FR"/>
+        </w:rPr>
+        <w:t>5</w:t>
+      </w:r>
+      <w:r>
+        <w:rPr>
+          <w:lang w:val="fr-FR"/>
+        </w:rPr>
+        <w:t>% ; VEL=</w:t>
+      </w:r>
+      <w:r>
+        <w:rPr>
+          <w:lang w:val="fr-FR"/>
+        </w:rPr>
+        <w:t>46</w:t>
+      </w:r>
+      <w:r>
+        <w:rPr>
+          <w:lang w:val="fr-FR"/>
+        </w:rPr>
+        <w:t xml:space="preserve"> </w:t>
+      </w:r>
+    </w:p>
+    <w:p>
+      <w:pPr>
+        <w:rPr>
+          <w:lang w:val="fr-FR"/>
+        </w:rPr>
+      </w:pPr>
+      <w:r>
+        <w:rPr>
+          <w:b/>
+          <w:lang w:val="fr-FR"/>
+        </w:rPr>
+        <w:t>Spells :</w:t>
+      </w:r>
+      <w:r>
+        <w:rPr>
+          <w:b/>
+          <w:lang w:val="fr-FR"/>
+        </w:rPr>
+        <w:t xml:space="preserve"> </w:t>
+      </w:r>
+      <w:r>
+        <w:rPr>
+          <w:lang w:val="fr-FR"/>
+        </w:rPr>
+        <w:t>Normal attack,</w:t>
+      </w:r>
+      <w:r>
+        <w:rPr>
+          <w:lang w:val="fr-FR"/>
+        </w:rPr>
+        <w:t xml:space="preserve"> </w:t>
+      </w:r>
+      <w:r>
+        <w:rPr>
+          <w:i/>
+          <w:lang w:val="fr-FR"/>
+        </w:rPr>
+        <w:t>Ultra Sound</w:t>
+      </w:r>
+      <w:r>
+        <w:rPr>
+          <w:lang w:val="fr-FR"/>
+        </w:rPr>
+        <w:t xml:space="preserve"> (deal 100% attack, reduce the shield, render ShieldState to 80%</w:t>
+      </w:r>
+      <w:r>
+        <w:rPr>
+          <w:lang w:val="fr-FR"/>
+        </w:rPr>
+        <w:t>, the effect stacks up to two stacks and ShiledState=0.5</w:t>
+      </w:r>
+      <w:r>
+        <w:rPr>
+          <w:lang w:val="fr-FR"/>
+        </w:rPr>
+        <w:t>)</w:t>
+      </w:r>
+      <w:r>
+        <w:rPr>
+          <w:lang w:val="fr-FR"/>
+        </w:rPr>
+        <w:t xml:space="preserve">, </w:t>
+      </w:r>
+      <w:r>
+        <w:rPr>
+          <w:i/>
+          <w:lang w:val="fr-FR"/>
+        </w:rPr>
+        <w:t xml:space="preserve">Sound </w:t>
+      </w:r>
+      <w:r>
+        <w:rPr>
+          <w:i/>
+          <w:lang w:val="fr-FR"/>
+        </w:rPr>
+        <w:t xml:space="preserve">Screen </w:t>
+      </w:r>
+      <w:r>
+        <w:rPr>
+          <w:b/>
+          <w:lang w:val="fr-FR"/>
+        </w:rPr>
+        <w:t>(passive)</w:t>
+      </w:r>
+      <w:r>
+        <w:rPr>
+          <w:b/>
+          <w:lang w:val="fr-FR"/>
+        </w:rPr>
+        <w:t xml:space="preserve"> </w:t>
+      </w:r>
+      <w:r>
+        <w:rPr>
+          <w:i/>
+          <w:lang w:val="fr-FR"/>
+        </w:rPr>
+        <w:t xml:space="preserve"> </w:t>
+      </w:r>
+      <w:r>
+        <w:rPr>
+          <w:lang w:val="fr-FR"/>
+        </w:rPr>
+        <w:t>if not killed before 4 rounds, he gains 25% shield and 25 VEL</w:t>
+      </w:r>
+    </w:p>
+    <w:p>
+      <w:pPr>
+        <w:rPr>
+          <w:lang w:val="fr-FR"/>
+        </w:rPr>
+      </w:pPr>
+      <w:r>
+        <w:rPr>
+          <w:b/>
+          <w:lang w:val="fr-FR"/>
+        </w:rPr>
+        <w:t>Drop upon death :</w:t>
+      </w:r>
+      <w:r>
+        <w:rPr>
+          <w:lang w:val="fr-FR"/>
+        </w:rPr>
+        <w:t xml:space="preserve"> 25 ???; </w:t>
+      </w:r>
+      <w:r>
+        <w:rPr>
+          <w:lang w:val="fr-FR"/>
+        </w:rPr>
+        <w:t>1 potion A</w:t>
+      </w:r>
+      <w:r>
+        <w:rPr>
+          <w:lang w:val="fr-FR"/>
+        </w:rPr>
+        <w:t>(+85%)</w:t>
+      </w:r>
+      <w:r>
+        <w:rPr>
+          <w:lang w:val="fr-FR"/>
+        </w:rPr>
+        <w:t> : hp+100</w:t>
+      </w:r>
+      <w:r>
+        <w:rPr>
+          <w:lang w:val="fr-FR"/>
+        </w:rPr>
+        <w:t>, xp=</w:t>
+      </w:r>
+      <w:r>
+        <w:rPr>
+          <w:lang w:val="fr-FR"/>
+        </w:rPr>
+        <w:t>75</w:t>
+      </w:r>
+    </w:p>
+    <w:p>
+      <w:pPr>
+        <w:rPr>
+          <w:lang w:val="fr-FR"/>
+        </w:rPr>
+      </w:pPr>
+      <w:r>
+        <w:rPr>
+          <w:b/>
+          <w:lang w:val="fr-FR"/>
+        </w:rPr>
+        <w:t>Images :</w:t>
+      </w:r>
+      <w:r>
+        <w:rPr>
+          <w:lang w:val="fr-FR"/>
+        </w:rPr>
+        <w:t xml:space="preserve"> Plant</w:t>
+      </w:r>
+    </w:p>
+    <w:p>
+      <w:pPr>
+        <w:rPr>
+          <w:lang w:val="fr-FR"/>
+        </w:rPr>
+      </w:pPr>
+      <w:r>
+        <w:rPr>
+          <w:b/>
+          <w:lang w:val="fr-FR"/>
+        </w:rPr>
+        <w:t>Où ?</w:t>
+      </w:r>
+      <w:r>
+        <w:rPr>
+          <w:lang w:val="fr-FR"/>
+        </w:rPr>
+        <w:t> </w:t>
+      </w:r>
+      <w:r>
+        <w:rPr>
+          <w:b/>
+          <w:lang w:val="fr-FR"/>
+        </w:rPr>
+        <w:t xml:space="preserve">: </w:t>
+      </w:r>
+      <w:r>
+        <w:rPr>
+          <w:lang w:val="fr-FR"/>
+        </w:rPr>
+        <w:t>Dans la forêt, deuxième lieu</w:t>
+      </w:r>
+      <w:r>
+        <w:rPr>
+          <w:lang w:val="fr-FR"/>
+        </w:rPr>
+        <w:t xml:space="preserve"> (plus sombre</w:t>
+      </w:r>
+    </w:p>
+    <w:p>
+      <w:pPr>
+        <w:rPr>
+          <w:lang w:val="fr-FR"/>
+        </w:rPr>
+      </w:pPr>
+      <w:r>
+        <w:rPr>
+          <w:b/>
+          <w:lang w:val="fr-FR"/>
+        </w:rPr>
+        <w:t>R</w:t>
+      </w:r>
+      <w:r>
+        <w:rPr>
+          <w:b/>
+          <w:lang w:val="fr-FR"/>
+        </w:rPr>
+        <w:t>e</w:t>
+      </w:r>
+      <w:r>
+        <w:rPr>
+          <w:b/>
+          <w:lang w:val="fr-FR"/>
+        </w:rPr>
+        <w:t>marque</w:t>
+      </w:r>
+      <w:r>
+        <w:rPr>
+          <w:b/>
+          <w:lang w:val="fr-FR"/>
+        </w:rPr>
+        <w:t xml:space="preserve"> : </w:t>
+      </w:r>
+      <w:r>
+        <w:rPr>
+          <w:lang w:val="fr-FR"/>
+        </w:rPr>
+        <w:t>it’s really fast. And resistant, but doesn’t deal a lot of damage.</w:t>
+      </w:r>
+    </w:p>
+    <w:p>
+      <w:pPr>
+        <w:rPr>
+          <w:lang w:val="fr-FR"/>
+        </w:rPr>
+      </w:pPr>
+    </w:p>
+    <w:p>
+      <w:pPr>
+        <w:pStyle w:val="Titre2"/>
+        <w:rPr>
+          <w:lang w:val="fr-FR"/>
+        </w:rPr>
+      </w:pPr>
+      <w:r>
+        <w:rPr>
+          <w:lang w:val="fr-FR"/>
+        </w:rPr>
+        <w:t>Level 4 :</w:t>
+      </w:r>
+      <w:r>
+        <w:rPr>
+          <w:lang w:val="fr-FR"/>
+        </w:rPr>
+        <w:t xml:space="preserve"> </w:t>
+      </w:r>
+    </w:p>
+    <w:p>
+      <w:pPr>
+        <w:rPr>
+          <w:lang w:val="fr-FR"/>
+        </w:rPr>
+      </w:pPr>
+    </w:p>
+    <w:p>
+      <w:pPr>
+        <w:pStyle w:val="Titre3"/>
+        <w:rPr>
+          <w:lang w:val="fr-FR"/>
+        </w:rPr>
+      </w:pPr>
+      <w:r>
+        <w:rPr>
+          <w:lang w:val="fr-FR"/>
+        </w:rPr>
+        <w:t>The Fairy :</w:t>
+      </w:r>
+    </w:p>
+    <w:p>
+      <w:pPr>
+        <w:rPr>
+          <w:lang w:val="fr-FR"/>
+        </w:rPr>
+      </w:pPr>
+    </w:p>
+    <w:p>
+      <w:pPr>
+        <w:rPr>
+          <w:lang w:val="fr-FR"/>
+        </w:rPr>
+      </w:pPr>
+      <w:r>
+        <w:rPr>
+          <w:lang w:val="fr-FR"/>
+        </w:rPr>
+        <w:t>Stats : HP=</w:t>
+      </w:r>
+      <w:r>
+        <w:rPr>
+          <w:lang w:val="fr-FR"/>
+        </w:rPr>
+        <w:t>250</w:t>
+      </w:r>
+      <w:r>
+        <w:rPr>
+          <w:lang w:val="fr-FR"/>
+        </w:rPr>
+        <w:t> ; END=</w:t>
+      </w:r>
+      <w:r>
+        <w:rPr>
+          <w:lang w:val="fr-FR"/>
+        </w:rPr>
+        <w:t>50</w:t>
+      </w:r>
+      <w:r>
+        <w:rPr>
+          <w:lang w:val="fr-FR"/>
+        </w:rPr>
+        <w:t> ; MP=</w:t>
+      </w:r>
+      <w:r>
+        <w:rPr>
+          <w:lang w:val="fr-FR"/>
+        </w:rPr>
+        <w:t>150</w:t>
+      </w:r>
+      <w:r>
+        <w:rPr>
+          <w:lang w:val="fr-FR"/>
+        </w:rPr>
+        <w:t> ; POW=</w:t>
+      </w:r>
+      <w:r>
+        <w:rPr>
+          <w:lang w:val="fr-FR"/>
+        </w:rPr>
+        <w:t>4</w:t>
+      </w:r>
+      <w:r>
+        <w:rPr>
+          <w:lang w:val="fr-FR"/>
+        </w:rPr>
+        <w:t>0</w:t>
+      </w:r>
+      <w:r>
+        <w:rPr>
+          <w:lang w:val="fr-FR"/>
+        </w:rPr>
+        <w:t>; Shield =</w:t>
+      </w:r>
+      <w:r>
+        <w:rPr>
+          <w:lang w:val="fr-FR"/>
+        </w:rPr>
+        <w:t>12</w:t>
+      </w:r>
+      <w:r>
+        <w:rPr>
+          <w:lang w:val="fr-FR"/>
+        </w:rPr>
+        <w:t xml:space="preserve"> + </w:t>
+      </w:r>
+      <w:r>
+        <w:rPr>
+          <w:lang w:val="fr-FR"/>
+        </w:rPr>
+        <w:t>2</w:t>
+      </w:r>
+      <w:r>
+        <w:rPr>
+          <w:lang w:val="fr-FR"/>
+        </w:rPr>
+        <w:t>(END)% ; CHA=</w:t>
+      </w:r>
+      <w:r>
+        <w:rPr>
+          <w:lang w:val="fr-FR"/>
+        </w:rPr>
+        <w:t>15</w:t>
+      </w:r>
+      <w:r>
+        <w:rPr>
+          <w:lang w:val="fr-FR"/>
+        </w:rPr>
+        <w:t>% ; VEL=</w:t>
+      </w:r>
+      <w:r>
+        <w:rPr>
+          <w:lang w:val="fr-FR"/>
+        </w:rPr>
+        <w:t>39</w:t>
+      </w:r>
+      <w:r>
+        <w:rPr>
+          <w:lang w:val="fr-FR"/>
+        </w:rPr>
+        <w:t xml:space="preserve"> </w:t>
+      </w:r>
+    </w:p>
+    <w:p>
+      <w:pPr>
+        <w:rPr>
+          <w:lang w:val="fr-FR"/>
+        </w:rPr>
+      </w:pPr>
+      <w:r>
+        <w:rPr>
+          <w:b/>
+          <w:lang w:val="fr-FR"/>
+        </w:rPr>
+        <w:t>Spells :</w:t>
+      </w:r>
+      <w:r>
+        <w:rPr>
+          <w:b/>
+          <w:lang w:val="fr-FR"/>
+        </w:rPr>
+        <w:t xml:space="preserve"> </w:t>
+      </w:r>
+      <w:r>
+        <w:rPr>
+          <w:lang w:val="fr-FR"/>
+        </w:rPr>
+        <w:t>Normal attack,</w:t>
+      </w:r>
+      <w:r>
+        <w:rPr>
+          <w:lang w:val="fr-FR"/>
+        </w:rPr>
+        <w:t xml:space="preserve"> </w:t>
+      </w:r>
+      <w:r>
+        <w:rPr>
+          <w:i/>
+          <w:lang w:val="fr-FR"/>
+        </w:rPr>
+        <w:t>Charm</w:t>
+      </w:r>
+      <w:r>
+        <w:rPr>
+          <w:i/>
+          <w:lang w:val="fr-FR"/>
+        </w:rPr>
+        <w:t>(ManaCost=20)</w:t>
+      </w:r>
+      <w:r>
+        <w:rPr>
+          <w:lang w:val="fr-FR"/>
+        </w:rPr>
+        <w:t xml:space="preserve"> (</w:t>
+      </w:r>
+      <w:r>
+        <w:rPr>
+          <w:lang w:val="fr-FR"/>
+        </w:rPr>
+        <w:t>Reduce Power, PowerState=0.8 ;0.5 stacks up to two stack.)</w:t>
+      </w:r>
+      <w:r>
+        <w:rPr>
+          <w:lang w:val="fr-FR"/>
+        </w:rPr>
+        <w:t xml:space="preserve">, </w:t>
+      </w:r>
+      <w:r>
+        <w:rPr>
+          <w:i/>
+          <w:lang w:val="fr-FR"/>
+        </w:rPr>
+        <w:t>Fairy dust</w:t>
+      </w:r>
+      <w:r>
+        <w:rPr>
+          <w:i/>
+          <w:lang w:val="fr-FR"/>
+        </w:rPr>
+        <w:t>(ManaCost=40)</w:t>
+      </w:r>
+      <w:r>
+        <w:rPr>
+          <w:lang w:val="fr-FR"/>
+        </w:rPr>
+        <w:t xml:space="preserve"> (put the ennemie under SLEEP[SLE], lasts 3 rounds, disappears upon damage), </w:t>
+      </w:r>
+      <w:r>
+        <w:rPr>
+          <w:i/>
+          <w:lang w:val="fr-FR"/>
+        </w:rPr>
+        <w:t>Illusion</w:t>
+      </w:r>
+      <w:r>
+        <w:rPr>
+          <w:lang w:val="fr-FR"/>
+        </w:rPr>
+        <w:t xml:space="preserve">(ManaCost=70) (put the ennemie under CONFUSION[CON], lasts 2 rounds), </w:t>
+      </w:r>
+      <w:r>
+        <w:rPr>
+          <w:i/>
+          <w:lang w:val="fr-FR"/>
+        </w:rPr>
+        <w:t>stoning</w:t>
+      </w:r>
+      <w:r>
+        <w:rPr>
+          <w:i/>
+          <w:lang w:val="fr-FR"/>
+        </w:rPr>
+        <w:t>(ManaCost=70</w:t>
+      </w:r>
+      <w:r>
+        <w:rPr>
+          <w:lang w:val="fr-FR"/>
+        </w:rPr>
+        <w:t>)(put ennemie under FREEZ[FRE]</w:t>
+      </w:r>
+      <w:r>
+        <w:rPr>
+          <w:lang w:val="fr-FR"/>
+        </w:rPr>
+        <w:t xml:space="preserve"> f</w:t>
+      </w:r>
+      <w:r>
+        <w:rPr>
+          <w:lang w:val="fr-FR"/>
+        </w:rPr>
+        <w:t>or 3 rounds)</w:t>
+      </w:r>
+    </w:p>
+    <w:p>
+      <w:pPr>
+        <w:rPr>
+          <w:lang w:val="fr-FR"/>
+        </w:rPr>
+      </w:pPr>
+      <w:r>
+        <w:rPr>
+          <w:b/>
+          <w:lang w:val="fr-FR"/>
+        </w:rPr>
+        <w:t>Drop upon death :</w:t>
+      </w:r>
+      <w:r>
+        <w:rPr>
+          <w:lang w:val="fr-FR"/>
+        </w:rPr>
+        <w:t xml:space="preserve"> 50</w:t>
+      </w:r>
+      <w:r>
+        <w:rPr>
+          <w:lang w:val="fr-FR"/>
+        </w:rPr>
+        <w:t> ???;</w:t>
+      </w:r>
+      <w:r>
+        <w:rPr>
+          <w:lang w:val="fr-FR"/>
+        </w:rPr>
+        <w:t xml:space="preserve"> lolipop(+40%) : Hp+110 ;mana+70</w:t>
+      </w:r>
+      <w:r>
+        <w:rPr>
+          <w:lang w:val="fr-FR"/>
+        </w:rPr>
+        <w:t xml:space="preserve"> </w:t>
+      </w:r>
+      <w:r>
+        <w:rPr>
+          <w:lang w:val="fr-FR"/>
+        </w:rPr>
+        <w:t xml:space="preserve"> xp=1</w:t>
+      </w:r>
+      <w:r>
+        <w:rPr>
+          <w:lang w:val="fr-FR"/>
+        </w:rPr>
+        <w:t>10</w:t>
+      </w:r>
+    </w:p>
+    <w:p>
+      <w:pPr>
+        <w:rPr>
+          <w:lang w:val="fr-FR"/>
+        </w:rPr>
+      </w:pPr>
+      <w:r>
+        <w:rPr>
+          <w:b/>
+          <w:lang w:val="fr-FR"/>
+        </w:rPr>
+        <w:t>Images :</w:t>
+      </w:r>
+      <w:r>
+        <w:rPr>
+          <w:lang w:val="fr-FR"/>
+        </w:rPr>
+        <w:t xml:space="preserve"> </w:t>
+      </w:r>
+      <w:r>
+        <w:rPr>
+          <w:lang w:val="fr-FR"/>
+        </w:rPr>
+        <w:t>Fairy</w:t>
+      </w:r>
+    </w:p>
+    <w:p>
+      <w:pPr>
+        <w:rPr>
+          <w:lang w:val="fr-FR"/>
+        </w:rPr>
+      </w:pPr>
+      <w:r>
+        <w:rPr>
+          <w:b/>
+          <w:lang w:val="fr-FR"/>
+        </w:rPr>
+        <w:t>Où ?</w:t>
+      </w:r>
+      <w:r>
+        <w:rPr>
+          <w:lang w:val="fr-FR"/>
+        </w:rPr>
+        <w:t> </w:t>
+      </w:r>
+      <w:r>
+        <w:rPr>
+          <w:b/>
+          <w:lang w:val="fr-FR"/>
+        </w:rPr>
+        <w:t xml:space="preserve">: </w:t>
+      </w:r>
+      <w:r>
+        <w:rPr>
+          <w:lang w:val="fr-FR"/>
+        </w:rPr>
+        <w:t xml:space="preserve">Dans </w:t>
+      </w:r>
+      <w:r>
+        <w:rPr>
+          <w:lang w:val="fr-FR"/>
+        </w:rPr>
+        <w:t>la montagne.</w:t>
+      </w:r>
+    </w:p>
+    <w:p>
+      <w:pPr>
+        <w:rPr>
+          <w:lang w:val="fr-FR"/>
+        </w:rPr>
+      </w:pPr>
+      <w:r>
+        <w:rPr>
+          <w:b/>
+          <w:lang w:val="fr-FR"/>
+        </w:rPr>
+        <w:t>R</w:t>
+      </w:r>
+      <w:r>
+        <w:rPr>
+          <w:b/>
+          <w:lang w:val="fr-FR"/>
+        </w:rPr>
+        <w:t>e</w:t>
+      </w:r>
+      <w:r>
+        <w:rPr>
+          <w:b/>
+          <w:lang w:val="fr-FR"/>
+        </w:rPr>
+        <w:t>marque</w:t>
+      </w:r>
+      <w:r>
+        <w:rPr>
+          <w:b/>
+          <w:lang w:val="fr-FR"/>
+        </w:rPr>
+        <w:t xml:space="preserve"> : </w:t>
+      </w:r>
+      <w:r>
+        <w:rPr>
+          <w:lang w:val="fr-FR"/>
+        </w:rPr>
+        <w:t>Can puts you under a lot of negative passive states.</w:t>
+      </w:r>
+    </w:p>
+    <w:p>
+      <w:pPr>
+        <w:rPr>
+          <w:lang w:val="fr-FR"/>
+        </w:rPr>
+      </w:pPr>
+    </w:p>
+    <w:p>
+      <w:pPr>
+        <w:rPr>
+          <w:lang w:val="fr-FR"/>
+        </w:rPr>
+      </w:pPr>
+    </w:p>
+    <w:p>
+      <w:pPr>
+        <w:rPr>
+          <w:lang w:val="fr-FR"/>
+        </w:rPr>
+      </w:pPr>
     </w:p>
     <w:p>
       <w:pPr>
@@ -442,6 +2592,36 @@
       <w:color w:val="4F81BD" w:themeColor="accent1"/>
     </w:rPr>
   </w:style>
+  <w:style w:type="paragraph" w:styleId="Textedebulles">
+    <w:name w:val="Balloon Text"/>
+    <w:basedOn w:val="Normal"/>
+    <w:link w:val="TextedebullesCar"/>
+    <w:uiPriority w:val="99"/>
+    <w:semiHidden/>
+    <w:unhideWhenUsed/>
+    <w:rsid w:val="0021224E"/>
+    <w:pPr>
+      <w:spacing w:after="0" w:line="240" w:lineRule="auto"/>
+    </w:pPr>
+    <w:rPr>
+      <w:rFonts w:ascii="Tahoma" w:hAnsi="Tahoma" w:cs="Tahoma"/>
+      <w:sz w:val="16"/>
+      <w:szCs w:val="16"/>
+    </w:rPr>
+  </w:style>
+  <w:style w:type="character" w:customStyle="1" w:styleId="TextedebullesCar">
+    <w:name w:val="Texte de bulles Car"/>
+    <w:basedOn w:val="Policepardfaut"/>
+    <w:link w:val="Textedebulles"/>
+    <w:uiPriority w:val="99"/>
+    <w:semiHidden/>
+    <w:rsid w:val="0021224E"/>
+    <w:rPr>
+      <w:rFonts w:ascii="Tahoma" w:hAnsi="Tahoma" w:cs="Tahoma"/>
+      <w:sz w:val="16"/>
+      <w:szCs w:val="16"/>
+    </w:rPr>
+  </w:style>
 </w:styles>
 </file>
 
@@ -743,6 +2923,36 @@
       <w:i/>
       <w:iCs/>
       <w:color w:val="4F81BD" w:themeColor="accent1"/>
+    </w:rPr>
+  </w:style>
+  <w:style w:type="paragraph" w:styleId="Textedebulles">
+    <w:name w:val="Balloon Text"/>
+    <w:basedOn w:val="Normal"/>
+    <w:link w:val="TextedebullesCar"/>
+    <w:uiPriority w:val="99"/>
+    <w:semiHidden/>
+    <w:unhideWhenUsed/>
+    <w:rsid w:val="0021224E"/>
+    <w:pPr>
+      <w:spacing w:after="0" w:line="240" w:lineRule="auto"/>
+    </w:pPr>
+    <w:rPr>
+      <w:rFonts w:ascii="Tahoma" w:hAnsi="Tahoma" w:cs="Tahoma"/>
+      <w:sz w:val="16"/>
+      <w:szCs w:val="16"/>
+    </w:rPr>
+  </w:style>
+  <w:style w:type="character" w:customStyle="1" w:styleId="TextedebullesCar">
+    <w:name w:val="Texte de bulles Car"/>
+    <w:basedOn w:val="Policepardfaut"/>
+    <w:link w:val="Textedebulles"/>
+    <w:uiPriority w:val="99"/>
+    <w:semiHidden/>
+    <w:rsid w:val="0021224E"/>
+    <w:rPr>
+      <w:rFonts w:ascii="Tahoma" w:hAnsi="Tahoma" w:cs="Tahoma"/>
+      <w:sz w:val="16"/>
+      <w:szCs w:val="16"/>
     </w:rPr>
   </w:style>
 </w:styles>

</xml_diff>